<commit_message>
updating syllabus, adding files for class 2
</commit_message>
<xml_diff>
--- a/Ramapo620-50_syllabus1.0docx.docx
+++ b/Ramapo620-50_syllabus1.0docx.docx
@@ -79,7 +79,6 @@
         </w:rPr>
         <w:t xml:space="preserve">0 - </w:t>
       </w:r>
-      <w:proofErr w:type="gramStart"/>
       <w:r>
         <w:rPr>
           <w:rFonts w:ascii="Arial" w:hAnsi="Arial" w:cs="Arial"/>
@@ -96,17 +95,7 @@
           <w:sz w:val="24"/>
           <w:szCs w:val="24"/>
         </w:rPr>
-        <w:t>0 :</w:t>
-      </w:r>
-      <w:proofErr w:type="gramEnd"/>
-      <w:r>
-        <w:rPr>
-          <w:rFonts w:ascii="Arial" w:hAnsi="Arial" w:cs="Arial"/>
-          <w:color w:val="000000" w:themeColor="text1"/>
-          <w:sz w:val="24"/>
-          <w:szCs w:val="24"/>
-        </w:rPr>
-        <w:t xml:space="preserve"> </w:t>
+        <w:t xml:space="preserve">0 : </w:t>
       </w:r>
       <w:r>
         <w:rPr>
@@ -299,27 +288,7 @@
           <w:sz w:val="24"/>
           <w:szCs w:val="24"/>
         </w:rPr>
-        <w:t xml:space="preserve">This course provides a foundational introduction to music programming languages. </w:t>
-      </w:r>
-      <w:proofErr w:type="spellStart"/>
-      <w:r>
-        <w:rPr>
-          <w:rFonts w:ascii="Arial" w:eastAsia="Times New Roman" w:hAnsi="Arial" w:cs="Arial"/>
-          <w:color w:val="000000" w:themeColor="text1"/>
-          <w:sz w:val="24"/>
-          <w:szCs w:val="24"/>
-        </w:rPr>
-        <w:t>SuperCollider</w:t>
-      </w:r>
-      <w:proofErr w:type="spellEnd"/>
-      <w:r>
-        <w:rPr>
-          <w:rFonts w:ascii="Arial" w:eastAsia="Times New Roman" w:hAnsi="Arial" w:cs="Arial"/>
-          <w:color w:val="000000" w:themeColor="text1"/>
-          <w:sz w:val="24"/>
-          <w:szCs w:val="24"/>
-        </w:rPr>
-        <w:t>, Python, Processing and Open Frameworks will be explored through hands-on and creative applications. Students will gain experience with interactive visual art, game design, audio/music signal processing, and machine learning. </w:t>
+        <w:t>This course provides a foundational introduction to music programming languages. SuperCollider, Python, Processing and Open Frameworks will be explored through hands-on and creative applications. Students will gain experience with interactive visual art, game design, audio/music signal processing, and machine learning. </w:t>
       </w:r>
     </w:p>
     <w:p>
@@ -352,27 +321,7 @@
           <w:sz w:val="24"/>
           <w:szCs w:val="24"/>
         </w:rPr>
-        <w:t xml:space="preserve">This course provides a foundational introduction to music programming languages. Max MSP, </w:t>
-      </w:r>
-      <w:proofErr w:type="spellStart"/>
-      <w:r>
-        <w:rPr>
-          <w:rFonts w:ascii="Arial" w:eastAsia="Times New Roman" w:hAnsi="Arial" w:cs="Arial"/>
-          <w:color w:val="000000" w:themeColor="text1"/>
-          <w:sz w:val="24"/>
-          <w:szCs w:val="24"/>
-        </w:rPr>
-        <w:t>SuperCollider</w:t>
-      </w:r>
-      <w:proofErr w:type="spellEnd"/>
-      <w:r>
-        <w:rPr>
-          <w:rFonts w:ascii="Arial" w:eastAsia="Times New Roman" w:hAnsi="Arial" w:cs="Arial"/>
-          <w:color w:val="000000" w:themeColor="text1"/>
-          <w:sz w:val="24"/>
-          <w:szCs w:val="24"/>
-        </w:rPr>
-        <w:t>, Python, and Processing and Open will be explored through hands-on and creative applications. Students will gain experience with interactive visual art, audio/music signal processing, and machine learning. </w:t>
+        <w:t>This course provides a foundational introduction to music programming languages. Max MSP, SuperCollider, Python, and Processing and Open will be explored through hands-on and creative applications. Students will gain experience with interactive visual art, audio/music signal processing, and machine learning. </w:t>
       </w:r>
     </w:p>
     <w:p>
@@ -936,25 +885,7 @@
           <w:i/>
           <w:color w:val="000000" w:themeColor="text1"/>
         </w:rPr>
-        <w:t xml:space="preserve">Bruno </w:t>
-      </w:r>
-      <w:proofErr w:type="spellStart"/>
-      <w:r>
-        <w:rPr>
-          <w:rFonts w:ascii="Arial" w:hAnsi="Arial" w:cs="Arial"/>
-          <w:i/>
-          <w:color w:val="000000" w:themeColor="text1"/>
-        </w:rPr>
-        <w:t>Ruviaro</w:t>
-      </w:r>
-      <w:proofErr w:type="spellEnd"/>
-      <w:r>
-        <w:rPr>
-          <w:rFonts w:ascii="Arial" w:hAnsi="Arial" w:cs="Arial"/>
-          <w:i/>
-          <w:color w:val="000000" w:themeColor="text1"/>
-        </w:rPr>
-        <w:t xml:space="preserve">, A Gentle Introduction to Supercollider </w:t>
+        <w:t xml:space="preserve">Bruno Ruviaro, A Gentle Introduction to Supercollider </w:t>
       </w:r>
       <w:hyperlink r:id="rId8" w:history="1">
         <w:r>
@@ -1009,21 +940,12 @@
           <w:color w:val="000000" w:themeColor="text1"/>
         </w:rPr>
       </w:pPr>
-      <w:proofErr w:type="spellStart"/>
-      <w:r>
-        <w:rPr>
-          <w:rFonts w:ascii="Arial" w:hAnsi="Arial" w:cs="Arial"/>
-          <w:color w:val="000000" w:themeColor="text1"/>
-        </w:rPr>
-        <w:t>Manaris</w:t>
-      </w:r>
-      <w:proofErr w:type="spellEnd"/>
-      <w:r>
-        <w:rPr>
-          <w:rFonts w:ascii="Arial" w:hAnsi="Arial" w:cs="Arial"/>
-          <w:color w:val="000000" w:themeColor="text1"/>
-        </w:rPr>
-        <w:t xml:space="preserve">, Bill. </w:t>
+      <w:r>
+        <w:rPr>
+          <w:rFonts w:ascii="Arial" w:hAnsi="Arial" w:cs="Arial"/>
+          <w:color w:val="000000" w:themeColor="text1"/>
+        </w:rPr>
+        <w:t xml:space="preserve">Manaris, Bill. </w:t>
       </w:r>
       <w:r>
         <w:rPr>
@@ -1055,7 +977,6 @@
           <w:szCs w:val="24"/>
         </w:rPr>
       </w:pPr>
-      <w:proofErr w:type="spellStart"/>
       <w:r>
         <w:rPr>
           <w:rFonts w:ascii="Arial" w:eastAsia="Times New Roman" w:hAnsi="Arial" w:cs="Arial"/>
@@ -1063,17 +984,7 @@
           <w:sz w:val="24"/>
           <w:szCs w:val="24"/>
         </w:rPr>
-        <w:t>Shiffman</w:t>
-      </w:r>
-      <w:proofErr w:type="spellEnd"/>
-      <w:r>
-        <w:rPr>
-          <w:rFonts w:ascii="Arial" w:eastAsia="Times New Roman" w:hAnsi="Arial" w:cs="Arial"/>
-          <w:color w:val="000000" w:themeColor="text1"/>
-          <w:sz w:val="24"/>
-          <w:szCs w:val="24"/>
-        </w:rPr>
-        <w:t xml:space="preserve">, Daniel. </w:t>
+        <w:t xml:space="preserve">Shiffman, Daniel. </w:t>
       </w:r>
       <w:r>
         <w:rPr>
@@ -1449,27 +1360,7 @@
           <w:sz w:val="24"/>
           <w:szCs w:val="24"/>
         </w:rPr>
-        <w:t xml:space="preserve">Extremely powerful </w:t>
-      </w:r>
-      <w:proofErr w:type="gramStart"/>
-      <w:r>
-        <w:rPr>
-          <w:rFonts w:ascii="Arial" w:eastAsia="Times New Roman" w:hAnsi="Arial" w:cs="Arial"/>
-          <w:color w:val="000000" w:themeColor="text1"/>
-          <w:sz w:val="24"/>
-          <w:szCs w:val="24"/>
-        </w:rPr>
-        <w:t>code based</w:t>
-      </w:r>
-      <w:proofErr w:type="gramEnd"/>
-      <w:r>
-        <w:rPr>
-          <w:rFonts w:ascii="Arial" w:eastAsia="Times New Roman" w:hAnsi="Arial" w:cs="Arial"/>
-          <w:color w:val="000000" w:themeColor="text1"/>
-          <w:sz w:val="24"/>
-          <w:szCs w:val="24"/>
-        </w:rPr>
-        <w:t xml:space="preserve"> platform</w:t>
+        <w:t>Extremely powerful code based platform</w:t>
       </w:r>
     </w:p>
     <w:p>
@@ -1519,7 +1410,6 @@
           <w:szCs w:val="24"/>
         </w:rPr>
       </w:pPr>
-      <w:proofErr w:type="spellStart"/>
       <w:r>
         <w:rPr>
           <w:rFonts w:ascii="Arial" w:eastAsia="Times New Roman" w:hAnsi="Arial" w:cs="Arial"/>
@@ -1531,7 +1421,6 @@
         </w:rPr>
         <w:t>Csound</w:t>
       </w:r>
-      <w:proofErr w:type="spellEnd"/>
     </w:p>
     <w:p>
       <w:pPr>
@@ -1730,18 +1619,8 @@
           <w:szCs w:val="24"/>
         </w:rPr>
         <w:lastRenderedPageBreak/>
-        <w:t xml:space="preserve">● Production Techniques: evaluate and apply advanced techniques in music production, synthesis, recording, programming, editing, and </w:t>
-      </w:r>
-      <w:proofErr w:type="gramStart"/>
-      <w:r>
-        <w:rPr>
-          <w:rFonts w:ascii="Arial" w:hAnsi="Arial" w:cs="Arial"/>
-          <w:sz w:val="24"/>
-          <w:szCs w:val="24"/>
-        </w:rPr>
-        <w:t>mastering;</w:t>
-      </w:r>
-      <w:proofErr w:type="gramEnd"/>
+        <w:t>● Production Techniques: evaluate and apply advanced techniques in music production, synthesis, recording, programming, editing, and mastering;</w:t>
+      </w:r>
     </w:p>
     <w:p>
       <w:pPr>
@@ -1773,18 +1652,8 @@
           <w:sz w:val="24"/>
           <w:szCs w:val="24"/>
         </w:rPr>
-        <w:t xml:space="preserve">Theoretical Foundations: identify and interpret core theoretical foundations of </w:t>
-      </w:r>
-      <w:proofErr w:type="gramStart"/>
-      <w:r>
-        <w:rPr>
-          <w:rFonts w:ascii="Arial" w:hAnsi="Arial" w:cs="Arial"/>
-          <w:sz w:val="24"/>
-          <w:szCs w:val="24"/>
-        </w:rPr>
-        <w:t>audio;</w:t>
-      </w:r>
-      <w:proofErr w:type="gramEnd"/>
+        <w:t>Theoretical Foundations: identify and interpret core theoretical foundations of audio;</w:t>
+      </w:r>
     </w:p>
     <w:p>
       <w:pPr>
@@ -1816,18 +1685,8 @@
           <w:sz w:val="24"/>
           <w:szCs w:val="24"/>
         </w:rPr>
-        <w:t xml:space="preserve">Context: analyze and articulate the importance of context in diverse practices within music </w:t>
-      </w:r>
-      <w:proofErr w:type="gramStart"/>
-      <w:r>
-        <w:rPr>
-          <w:rFonts w:ascii="Arial" w:hAnsi="Arial" w:cs="Arial"/>
-          <w:sz w:val="24"/>
-          <w:szCs w:val="24"/>
-        </w:rPr>
-        <w:t>technology;</w:t>
-      </w:r>
-      <w:proofErr w:type="gramEnd"/>
+        <w:t>Context: analyze and articulate the importance of context in diverse practices within music technology;</w:t>
+      </w:r>
     </w:p>
     <w:p>
       <w:pPr>
@@ -1859,18 +1718,8 @@
           <w:sz w:val="24"/>
           <w:szCs w:val="24"/>
         </w:rPr>
-        <w:t xml:space="preserve">Musicianship and Production: integrate traditional, non-Western, and experimental approaches to musicianship and composition with music production </w:t>
-      </w:r>
-      <w:proofErr w:type="gramStart"/>
-      <w:r>
-        <w:rPr>
-          <w:rFonts w:ascii="Arial" w:hAnsi="Arial" w:cs="Arial"/>
-          <w:sz w:val="24"/>
-          <w:szCs w:val="24"/>
-        </w:rPr>
-        <w:t>skills;</w:t>
-      </w:r>
-      <w:proofErr w:type="gramEnd"/>
+        <w:t>Musicianship and Production: integrate traditional, non-Western, and experimental approaches to musicianship and composition with music production skills;</w:t>
+      </w:r>
     </w:p>
     <w:p>
       <w:pPr>
@@ -1983,25 +1832,7 @@
           <w:sz w:val="24"/>
           <w:szCs w:val="24"/>
         </w:rPr>
-        <w:t xml:space="preserve">● Developing core proficiencies relevant to algorithmic composition, interface design, computer programming, </w:t>
-      </w:r>
-      <w:proofErr w:type="gramStart"/>
-      <w:r>
-        <w:rPr>
-          <w:rFonts w:ascii="Arial" w:eastAsia="Times New Roman" w:hAnsi="Arial" w:cs="Arial"/>
-          <w:sz w:val="24"/>
-          <w:szCs w:val="24"/>
-        </w:rPr>
-        <w:t>analysis</w:t>
-      </w:r>
-      <w:proofErr w:type="gramEnd"/>
-      <w:r>
-        <w:rPr>
-          <w:rFonts w:ascii="Arial" w:eastAsia="Times New Roman" w:hAnsi="Arial" w:cs="Arial"/>
-          <w:sz w:val="24"/>
-          <w:szCs w:val="24"/>
-        </w:rPr>
-        <w:t xml:space="preserve"> and signal processing</w:t>
+        <w:t>● Developing core proficiencies relevant to algorithmic composition, interface design, computer programming, analysis and signal processing</w:t>
       </w:r>
     </w:p>
     <w:p>
@@ -2098,43 +1929,7 @@
           <w:sz w:val="24"/>
           <w:szCs w:val="24"/>
         </w:rPr>
-        <w:t xml:space="preserve">Demonstrate the ability to create programs in </w:t>
-      </w:r>
-      <w:proofErr w:type="spellStart"/>
-      <w:r>
-        <w:rPr>
-          <w:rFonts w:ascii="Arial" w:hAnsi="Arial" w:cs="Arial"/>
-          <w:sz w:val="24"/>
-          <w:szCs w:val="24"/>
-        </w:rPr>
-        <w:t>SuperCollider</w:t>
-      </w:r>
-      <w:proofErr w:type="spellEnd"/>
-      <w:r>
-        <w:rPr>
-          <w:rFonts w:ascii="Arial" w:hAnsi="Arial" w:cs="Arial"/>
-          <w:sz w:val="24"/>
-          <w:szCs w:val="24"/>
-        </w:rPr>
-        <w:t xml:space="preserve">, Python, Processing and C++ in the production of compositions </w:t>
-      </w:r>
-      <w:proofErr w:type="gramStart"/>
-      <w:r>
-        <w:rPr>
-          <w:rFonts w:ascii="Arial" w:hAnsi="Arial" w:cs="Arial"/>
-          <w:sz w:val="24"/>
-          <w:szCs w:val="24"/>
-        </w:rPr>
-        <w:t>an</w:t>
-      </w:r>
-      <w:proofErr w:type="gramEnd"/>
-      <w:r>
-        <w:rPr>
-          <w:rFonts w:ascii="Arial" w:hAnsi="Arial" w:cs="Arial"/>
-          <w:sz w:val="24"/>
-          <w:szCs w:val="24"/>
-        </w:rPr>
-        <w:t xml:space="preserve"> performances (Projects)</w:t>
+        <w:t>Demonstrate the ability to create programs in SuperCollider, Python, Processing and C++ in the production of compositions an performances (Projects)</w:t>
       </w:r>
     </w:p>
     <w:p>
@@ -2159,25 +1954,7 @@
           <w:sz w:val="24"/>
           <w:szCs w:val="24"/>
         </w:rPr>
-        <w:t xml:space="preserve">Understand the fundamentals of computer programming languages for music and be able to implement them to build original Audio Unit &amp; </w:t>
-      </w:r>
-      <w:proofErr w:type="spellStart"/>
-      <w:r>
-        <w:rPr>
-          <w:rFonts w:ascii="Arial" w:hAnsi="Arial" w:cs="Arial"/>
-          <w:sz w:val="24"/>
-          <w:szCs w:val="24"/>
-        </w:rPr>
-        <w:t>VSTplugins</w:t>
-      </w:r>
-      <w:proofErr w:type="spellEnd"/>
-      <w:r>
-        <w:rPr>
-          <w:rFonts w:ascii="Arial" w:hAnsi="Arial" w:cs="Arial"/>
-          <w:sz w:val="24"/>
-          <w:szCs w:val="24"/>
-        </w:rPr>
-        <w:t xml:space="preserve"> (Projects)</w:t>
+        <w:t>Understand the fundamentals of computer programming languages for music and be able to implement them to build original Audio Unit &amp; VSTplugins (Projects)</w:t>
       </w:r>
     </w:p>
     <w:p>
@@ -2692,25 +2469,7 @@
           <w:sz w:val="24"/>
           <w:szCs w:val="24"/>
         </w:rPr>
-        <w:t xml:space="preserve"> work and experiment in class. Discussions, critiques lectures and demonstrations provide the basis for the successful completion of projects, and they are difficult to re-create outside of class. </w:t>
-      </w:r>
-      <w:proofErr w:type="gramStart"/>
-      <w:r>
-        <w:rPr>
-          <w:color w:val="000000" w:themeColor="text1"/>
-          <w:sz w:val="24"/>
-          <w:szCs w:val="24"/>
-        </w:rPr>
-        <w:t>In order to</w:t>
-      </w:r>
-      <w:proofErr w:type="gramEnd"/>
-      <w:r>
-        <w:rPr>
-          <w:color w:val="000000" w:themeColor="text1"/>
-          <w:sz w:val="24"/>
-          <w:szCs w:val="24"/>
-        </w:rPr>
-        <w:t xml:space="preserve"> participate, you must be in attendance. You have one unexcused absence permitted for the semester. Your final grade will drop by 4 points for each further unexcused absence. More than four absences will result in a failing grade for the course. You are expected to participate actively in class by asking questions, bringing energy to discussions, and arriving with prepared homework/projects. Independent motivation is expected. </w:t>
+        <w:t xml:space="preserve"> work and experiment in class. Discussions, critiques lectures and demonstrations provide the basis for the successful completion of projects, and they are difficult to re-create outside of class. In order to participate, you must be in attendance. You have one unexcused absence permitted for the semester. Your final grade will drop by 4 points for each further unexcused absence. More than four absences will result in a failing grade for the course. You are expected to participate actively in class by asking questions, bringing energy to discussions, and arriving with prepared homework/projects. Independent motivation is expected. </w:t>
       </w:r>
     </w:p>
     <w:p>
@@ -2844,63 +2603,7 @@
           <w:sz w:val="24"/>
           <w:szCs w:val="24"/>
         </w:rPr>
-        <w:t>Students are expected to keep a weekly audio “journal”. Every week, students will collect/record/curate sound file collections. The collections each week will total up to 5 minutes of sound (or more), featuring at least 5 different recordings. (</w:t>
-      </w:r>
-      <w:proofErr w:type="spellStart"/>
-      <w:proofErr w:type="gramStart"/>
-      <w:r>
-        <w:rPr>
-          <w:color w:val="000000" w:themeColor="text1"/>
-          <w:sz w:val="24"/>
-          <w:szCs w:val="24"/>
-        </w:rPr>
-        <w:t>ie</w:t>
-      </w:r>
-      <w:proofErr w:type="spellEnd"/>
-      <w:proofErr w:type="gramEnd"/>
-      <w:r>
-        <w:rPr>
-          <w:color w:val="000000" w:themeColor="text1"/>
-          <w:sz w:val="24"/>
-          <w:szCs w:val="24"/>
-        </w:rPr>
-        <w:t xml:space="preserve">, Week 1, you record five 1 minute recordings. Week 2, twelve 10 second recordings, and one </w:t>
-      </w:r>
-      <w:proofErr w:type="gramStart"/>
-      <w:r>
-        <w:rPr>
-          <w:color w:val="000000" w:themeColor="text1"/>
-          <w:sz w:val="24"/>
-          <w:szCs w:val="24"/>
-        </w:rPr>
-        <w:t>3 minute</w:t>
-      </w:r>
-      <w:proofErr w:type="gramEnd"/>
-      <w:r>
-        <w:rPr>
-          <w:color w:val="000000" w:themeColor="text1"/>
-          <w:sz w:val="24"/>
-          <w:szCs w:val="24"/>
-        </w:rPr>
-        <w:t xml:space="preserve"> recording). It is expected that you carefully label these files and keep good file management, in additional to normalizing audio and trimming the beginning and endings of each file. You can record with a </w:t>
-      </w:r>
-      <w:proofErr w:type="gramStart"/>
-      <w:r>
-        <w:rPr>
-          <w:color w:val="000000" w:themeColor="text1"/>
-          <w:sz w:val="24"/>
-          <w:szCs w:val="24"/>
-        </w:rPr>
-        <w:t>high quality</w:t>
-      </w:r>
-      <w:proofErr w:type="gramEnd"/>
-      <w:r>
-        <w:rPr>
-          <w:color w:val="000000" w:themeColor="text1"/>
-          <w:sz w:val="24"/>
-          <w:szCs w:val="24"/>
-        </w:rPr>
-        <w:t xml:space="preserve"> field recorder you borrow from the university, you can record with your phone. You can also “sample” recordings found in the wild (but are discouraged from sampling pop music.)</w:t>
+        <w:t>Students are expected to keep a weekly audio “journal”. Every week, students will collect/record/curate sound file collections. The collections each week will total up to 5 minutes of sound (or more), featuring at least 5 different recordings. (ie, Week 1, you record five 1 minute recordings. Week 2, twelve 10 second recordings, and one 3 minute recording). It is expected that you carefully label these files and keep good file management, in additional to normalizing audio and trimming the beginning and endings of each file. You can record with a high quality field recorder you borrow from the university, you can record with your phone. You can also “sample” recordings found in the wild (but are discouraged from sampling pop music.)</w:t>
       </w:r>
     </w:p>
     <w:p>
@@ -2938,25 +2641,82 @@
           <w:sz w:val="24"/>
           <w:szCs w:val="24"/>
         </w:rPr>
-        <w:t xml:space="preserve"> and may disregard time and file requirements as the semester goes on and you figure out what </w:t>
-      </w:r>
-      <w:proofErr w:type="spellStart"/>
-      <w:r>
-        <w:rPr>
-          <w:color w:val="000000" w:themeColor="text1"/>
-          <w:sz w:val="24"/>
-          <w:szCs w:val="24"/>
-        </w:rPr>
-        <w:t>your’e</w:t>
-      </w:r>
-      <w:proofErr w:type="spellEnd"/>
-      <w:r>
-        <w:rPr>
-          <w:color w:val="000000" w:themeColor="text1"/>
-          <w:sz w:val="24"/>
-          <w:szCs w:val="24"/>
-        </w:rPr>
-        <w:t xml:space="preserve"> doing.</w:t>
+        <w:t xml:space="preserve"> and may disregard time and file requirements as the semester goes on and you figure out what you’</w:t>
+      </w:r>
+      <w:r>
+        <w:rPr>
+          <w:color w:val="000000" w:themeColor="text1"/>
+          <w:sz w:val="24"/>
+          <w:szCs w:val="24"/>
+        </w:rPr>
+        <w:t>r</w:t>
+      </w:r>
+      <w:r>
+        <w:rPr>
+          <w:color w:val="000000" w:themeColor="text1"/>
+          <w:sz w:val="24"/>
+          <w:szCs w:val="24"/>
+        </w:rPr>
+        <w:t>e doing.</w:t>
+      </w:r>
+    </w:p>
+    <w:p>
+      <w:pPr>
+        <w:pStyle w:val="Normal1"/>
+        <w:spacing w:line="240" w:lineRule="auto"/>
+        <w:rPr>
+          <w:color w:val="000000" w:themeColor="text1"/>
+          <w:sz w:val="24"/>
+          <w:szCs w:val="24"/>
+        </w:rPr>
+      </w:pPr>
+    </w:p>
+    <w:p>
+      <w:pPr>
+        <w:pStyle w:val="Normal1"/>
+        <w:spacing w:line="240" w:lineRule="auto"/>
+        <w:rPr>
+          <w:color w:val="000000" w:themeColor="text1"/>
+          <w:sz w:val="24"/>
+          <w:szCs w:val="24"/>
+        </w:rPr>
+      </w:pPr>
+      <w:r>
+        <w:rPr>
+          <w:color w:val="000000" w:themeColor="text1"/>
+          <w:sz w:val="24"/>
+          <w:szCs w:val="24"/>
+        </w:rPr>
+        <w:t xml:space="preserve">Upload and label your corpus with your name as a sample pack weekly on </w:t>
+      </w:r>
+      <w:hyperlink r:id="rId15" w:history="1">
+        <w:r>
+          <w:rPr>
+            <w:rStyle w:val="Hyperlink"/>
+            <w:sz w:val="24"/>
+            <w:szCs w:val="24"/>
+          </w:rPr>
+          <w:t>https://freesound.org/</w:t>
+        </w:r>
+      </w:hyperlink>
+    </w:p>
+    <w:p>
+      <w:pPr>
+        <w:pStyle w:val="Normal1"/>
+        <w:spacing w:line="240" w:lineRule="auto"/>
+        <w:rPr>
+          <w:color w:val="000000" w:themeColor="text1"/>
+          <w:sz w:val="24"/>
+          <w:szCs w:val="24"/>
+        </w:rPr>
+      </w:pPr>
+      <w:r>
+        <w:rPr>
+          <w:color w:val="000000" w:themeColor="text1"/>
+          <w:sz w:val="24"/>
+          <w:szCs w:val="24"/>
+        </w:rPr>
+        <w:t>PW: soundfriends</w:t>
       </w:r>
     </w:p>
     <w:p>
@@ -3379,61 +3139,7 @@
           <w:sz w:val="24"/>
           <w:szCs w:val="24"/>
         </w:rPr>
-        <w:t xml:space="preserve">The use of Machine Learning tools such as </w:t>
-      </w:r>
-      <w:proofErr w:type="spellStart"/>
-      <w:r>
-        <w:rPr>
-          <w:rFonts w:ascii="Arial" w:hAnsi="Arial" w:cs="Arial"/>
-          <w:sz w:val="24"/>
-          <w:szCs w:val="24"/>
-        </w:rPr>
-        <w:t>ChatGPT</w:t>
-      </w:r>
-      <w:proofErr w:type="spellEnd"/>
-      <w:r>
-        <w:rPr>
-          <w:rFonts w:ascii="Arial" w:hAnsi="Arial" w:cs="Arial"/>
-          <w:sz w:val="24"/>
-          <w:szCs w:val="24"/>
-        </w:rPr>
-        <w:t xml:space="preserve"> and Claude are permitted, generally. In some </w:t>
-      </w:r>
-      <w:proofErr w:type="gramStart"/>
-      <w:r>
-        <w:rPr>
-          <w:rFonts w:ascii="Arial" w:hAnsi="Arial" w:cs="Arial"/>
-          <w:sz w:val="24"/>
-          <w:szCs w:val="24"/>
-        </w:rPr>
-        <w:t>cases</w:t>
-      </w:r>
-      <w:proofErr w:type="gramEnd"/>
-      <w:r>
-        <w:rPr>
-          <w:rFonts w:ascii="Arial" w:hAnsi="Arial" w:cs="Arial"/>
-          <w:sz w:val="24"/>
-          <w:szCs w:val="24"/>
-        </w:rPr>
-        <w:t xml:space="preserve"> we will explore them deliberately. In some </w:t>
-      </w:r>
-      <w:proofErr w:type="gramStart"/>
-      <w:r>
-        <w:rPr>
-          <w:rFonts w:ascii="Arial" w:hAnsi="Arial" w:cs="Arial"/>
-          <w:sz w:val="24"/>
-          <w:szCs w:val="24"/>
-        </w:rPr>
-        <w:t>instances</w:t>
-      </w:r>
-      <w:proofErr w:type="gramEnd"/>
-      <w:r>
-        <w:rPr>
-          <w:rFonts w:ascii="Arial" w:hAnsi="Arial" w:cs="Arial"/>
-          <w:sz w:val="24"/>
-          <w:szCs w:val="24"/>
-        </w:rPr>
-        <w:t xml:space="preserve"> you will be discouraged from using these tools. AI represents a sea change for humanity. It also represents a paradigm shift for pedagogy in digital literacy.  </w:t>
+        <w:t xml:space="preserve">The use of Machine Learning tools such as ChatGPT and Claude are permitted, generally. In some cases we will explore them deliberately. In some instances you will be discouraged from using these tools. AI represents a sea change for humanity. It also represents a paradigm shift for pedagogy in digital literacy.  </w:t>
       </w:r>
     </w:p>
     <w:p>
@@ -3461,43 +3167,16 @@
           <w:sz w:val="24"/>
           <w:szCs w:val="24"/>
         </w:rPr>
-        <w:t>I expect you will want to use AI (</w:t>
-      </w:r>
-      <w:proofErr w:type="spellStart"/>
-      <w:r>
-        <w:rPr>
-          <w:rFonts w:ascii="Arial" w:hAnsi="Arial" w:cs="Arial"/>
-          <w:sz w:val="24"/>
-          <w:szCs w:val="24"/>
-        </w:rPr>
-        <w:t>ChatGPT</w:t>
-      </w:r>
-      <w:proofErr w:type="spellEnd"/>
-      <w:r>
-        <w:rPr>
-          <w:rFonts w:ascii="Arial" w:hAnsi="Arial" w:cs="Arial"/>
-          <w:sz w:val="24"/>
-          <w:szCs w:val="24"/>
-        </w:rPr>
-        <w:t xml:space="preserve"> and image generation tools, at a minimum), in this class. In fact, some assignments will require it. Learning to use AI is an emerging skill—be aware of its limits. If you provide minimum effort prompts, you will get low quality results. You will need to refine your prompts </w:t>
-      </w:r>
-      <w:proofErr w:type="gramStart"/>
-      <w:r>
-        <w:rPr>
-          <w:rFonts w:ascii="Arial" w:hAnsi="Arial" w:cs="Arial"/>
-          <w:sz w:val="24"/>
-          <w:szCs w:val="24"/>
-        </w:rPr>
-        <w:t>in order to</w:t>
-      </w:r>
-      <w:proofErr w:type="gramEnd"/>
-      <w:r>
-        <w:rPr>
-          <w:rFonts w:ascii="Arial" w:hAnsi="Arial" w:cs="Arial"/>
-          <w:sz w:val="24"/>
-          <w:szCs w:val="24"/>
-        </w:rPr>
-        <w:t xml:space="preserve"> get good outcomes. This will take work.</w:t>
+        <w:t xml:space="preserve">I expect you will want to use AI (ChatGPT and image generation tools, at a minimum), in this class. In fact, some assignments will require it. Learning to use AI is an emerging skill—be aware of its limits. If you provide minimum effort prompts, you will get low </w:t>
+      </w:r>
+      <w:r>
+        <w:rPr>
+          <w:rFonts w:ascii="Arial" w:hAnsi="Arial" w:cs="Arial"/>
+          <w:sz w:val="24"/>
+          <w:szCs w:val="24"/>
+        </w:rPr>
+        <w:lastRenderedPageBreak/>
+        <w:t>quality results. You will need to refine your prompts in order to get good outcomes. This will take work.</w:t>
       </w:r>
     </w:p>
     <w:p>
@@ -3525,16 +3204,7 @@
           <w:sz w:val="24"/>
           <w:szCs w:val="24"/>
         </w:rPr>
-        <w:t xml:space="preserve">Don’t trust any code that your AI provides you. You will be responsible for any errors or omissions provided by the tool. AI is a tool, but one that you need to acknowledge </w:t>
-      </w:r>
-      <w:r>
-        <w:rPr>
-          <w:rFonts w:ascii="Arial" w:hAnsi="Arial" w:cs="Arial"/>
-          <w:sz w:val="24"/>
-          <w:szCs w:val="24"/>
-        </w:rPr>
-        <w:lastRenderedPageBreak/>
-        <w:t>using. Please include a paragraph or citation on any assignment that uses AI explaining what you used the AI for and what prompts you used to get the results. Failure to do so is in violation of the academic honesty policies.</w:t>
+        <w:t>Don’t trust any code that your AI provides you. You will be responsible for any errors or omissions provided by the tool. AI is a tool, but one that you need to acknowledge using. Please include a paragraph or citation on any assignment that uses AI explaining what you used the AI for and what prompts you used to get the results. Failure to do so is in violation of the academic honesty policies.</w:t>
       </w:r>
     </w:p>
     <w:p>
@@ -3626,41 +3296,55 @@
           <w:b/>
           <w:bCs/>
         </w:rPr>
-        <w:t xml:space="preserve">Introduction to the </w:t>
-      </w:r>
-      <w:proofErr w:type="spellStart"/>
+        <w:t xml:space="preserve">Introduction to the SuperCollider 3 </w:t>
+      </w:r>
       <w:r>
         <w:rPr>
           <w:rFonts w:ascii="Arial" w:hAnsi="Arial" w:cs="Arial"/>
           <w:b/>
           <w:bCs/>
         </w:rPr>
-        <w:t>SuperCollider</w:t>
-      </w:r>
-      <w:proofErr w:type="spellEnd"/>
+        <w:t>environment</w:t>
+      </w:r>
       <w:r>
         <w:rPr>
           <w:rFonts w:ascii="Arial" w:hAnsi="Arial" w:cs="Arial"/>
           <w:b/>
           <w:bCs/>
         </w:rPr>
-        <w:t xml:space="preserve"> 3 </w:t>
-      </w:r>
-      <w:r>
-        <w:rPr>
-          <w:rFonts w:ascii="Arial" w:hAnsi="Arial" w:cs="Arial"/>
+        <w:t xml:space="preserve"> </w:t>
+      </w:r>
+    </w:p>
+    <w:p>
+      <w:pPr>
+        <w:pStyle w:val="NoSpacing"/>
+        <w:rPr>
+          <w:rFonts w:ascii="Arial" w:hAnsi="Arial" w:cs="Arial"/>
+          <w:sz w:val="24"/>
+          <w:szCs w:val="24"/>
+        </w:rPr>
+      </w:pPr>
+      <w:r>
+        <w:rPr>
           <w:b/>
           <w:bCs/>
         </w:rPr>
-        <w:t>environment</w:t>
-      </w:r>
-      <w:r>
-        <w:rPr>
-          <w:rFonts w:ascii="Arial" w:hAnsi="Arial" w:cs="Arial"/>
+        <w:t>Server and Language</w:t>
+      </w:r>
+      <w:r>
+        <w:rPr>
           <w:b/>
           <w:bCs/>
         </w:rPr>
-        <w:t xml:space="preserve"> </w:t>
+        <w:br/>
+      </w:r>
+      <w:r>
+        <w:rPr>
+          <w:rFonts w:ascii="Arial" w:hAnsi="Arial" w:cs="Arial"/>
+          <w:sz w:val="24"/>
+          <w:szCs w:val="24"/>
+        </w:rPr>
+        <w:t>Reading:</w:t>
       </w:r>
     </w:p>
     <w:p>
@@ -3674,25 +3358,11 @@
       </w:pPr>
       <w:r>
         <w:rPr>
-          <w:b/>
-          <w:bCs/>
-        </w:rPr>
-        <w:t>Server and Language</w:t>
-      </w:r>
-      <w:r>
-        <w:rPr>
-          <w:b/>
-          <w:bCs/>
-        </w:rPr>
-        <w:br/>
-      </w:r>
-      <w:r>
-        <w:rPr>
-          <w:rFonts w:ascii="Arial" w:hAnsi="Arial" w:cs="Arial"/>
-          <w:sz w:val="24"/>
-          <w:szCs w:val="24"/>
-        </w:rPr>
-        <w:t>Reading:</w:t>
+          <w:rFonts w:ascii="Arial" w:hAnsi="Arial" w:cs="Arial"/>
+          <w:sz w:val="24"/>
+          <w:szCs w:val="24"/>
+        </w:rPr>
+        <w:t>A gentle Introduction to Supercollider</w:t>
       </w:r>
     </w:p>
     <w:p>
@@ -3704,25 +3374,7 @@
           <w:szCs w:val="24"/>
         </w:rPr>
       </w:pPr>
-      <w:r>
-        <w:rPr>
-          <w:rFonts w:ascii="Arial" w:hAnsi="Arial" w:cs="Arial"/>
-          <w:sz w:val="24"/>
-          <w:szCs w:val="24"/>
-        </w:rPr>
-        <w:t>A gentle Introduction to Supercollider</w:t>
-      </w:r>
-    </w:p>
-    <w:p>
-      <w:pPr>
-        <w:pStyle w:val="NoSpacing"/>
-        <w:rPr>
-          <w:rFonts w:ascii="Arial" w:hAnsi="Arial" w:cs="Arial"/>
-          <w:sz w:val="24"/>
-          <w:szCs w:val="24"/>
-        </w:rPr>
-      </w:pPr>
-      <w:hyperlink r:id="rId15" w:history="1">
+      <w:hyperlink r:id="rId16" w:history="1">
         <w:r>
           <w:rPr>
             <w:rStyle w:val="Hyperlink"/>
@@ -3783,12 +3435,13 @@
     <w:p>
       <w:pPr>
         <w:rPr>
-          <w:rFonts w:ascii="Arial" w:hAnsi="Arial" w:cs="Arial"/>
-          <w:sz w:val="24"/>
-          <w:szCs w:val="24"/>
-        </w:rPr>
-      </w:pPr>
-      <w:hyperlink r:id="rId16" w:history="1">
+          <w:rStyle w:val="Hyperlink"/>
+          <w:rFonts w:ascii="Arial" w:hAnsi="Arial" w:cs="Arial"/>
+          <w:sz w:val="24"/>
+          <w:szCs w:val="24"/>
+        </w:rPr>
+      </w:pPr>
+      <w:hyperlink r:id="rId17" w:history="1">
         <w:r>
           <w:rPr>
             <w:rStyle w:val="Hyperlink"/>
@@ -3802,216 +3455,255 @@
     </w:p>
     <w:p>
       <w:pPr>
-        <w:pStyle w:val="NormalWeb"/>
-        <w:rPr>
-          <w:rFonts w:ascii="Arial" w:hAnsi="Arial" w:cs="Arial"/>
-        </w:rPr>
-      </w:pPr>
-      <w:r>
-        <w:rPr>
-          <w:rFonts w:ascii="Arial" w:hAnsi="Arial" w:cs="Arial"/>
-          <w:i/>
-          <w:iCs/>
-        </w:rPr>
-        <w:t xml:space="preserve">HW </w:t>
-      </w:r>
-      <w:r>
-        <w:rPr>
-          <w:rFonts w:ascii="Arial" w:hAnsi="Arial" w:cs="Arial"/>
-          <w:i/>
-          <w:iCs/>
+        <w:rPr>
+          <w:rFonts w:ascii="Arial" w:hAnsi="Arial" w:cs="Arial"/>
+          <w:sz w:val="24"/>
+          <w:szCs w:val="24"/>
+        </w:rPr>
+      </w:pPr>
+    </w:p>
+    <w:p>
+      <w:pPr>
+        <w:rPr>
+          <w:rFonts w:ascii="Arial" w:hAnsi="Arial" w:cs="Arial"/>
+          <w:b/>
+          <w:bCs/>
+          <w:sz w:val="24"/>
+          <w:szCs w:val="24"/>
+        </w:rPr>
+      </w:pPr>
+      <w:r>
+        <w:rPr>
+          <w:rFonts w:ascii="Arial" w:hAnsi="Arial" w:cs="Arial"/>
+          <w:b/>
+          <w:bCs/>
+          <w:sz w:val="24"/>
+          <w:szCs w:val="24"/>
+        </w:rPr>
+        <w:t>Etude</w:t>
+      </w:r>
+      <w:r>
+        <w:rPr>
+          <w:rFonts w:ascii="Arial" w:hAnsi="Arial" w:cs="Arial"/>
+          <w:b/>
+          <w:bCs/>
+          <w:sz w:val="24"/>
+          <w:szCs w:val="24"/>
+        </w:rPr>
+        <w:t xml:space="preserve"> </w:t>
+      </w:r>
+      <w:r>
+        <w:rPr>
+          <w:rFonts w:ascii="Arial" w:hAnsi="Arial" w:cs="Arial"/>
+          <w:b/>
+          <w:bCs/>
+          <w:sz w:val="24"/>
+          <w:szCs w:val="24"/>
         </w:rPr>
         <w:t>1</w:t>
       </w:r>
       <w:r>
         <w:rPr>
           <w:rFonts w:ascii="Arial" w:hAnsi="Arial" w:cs="Arial"/>
-          <w:i/>
-          <w:iCs/>
+          <w:b/>
+          <w:bCs/>
+          <w:sz w:val="24"/>
+          <w:szCs w:val="24"/>
         </w:rPr>
         <w:t xml:space="preserve"> (due 9/11 next week): Go shopping! </w:t>
       </w:r>
     </w:p>
     <w:p>
       <w:pPr>
-        <w:pStyle w:val="NormalWeb"/>
-        <w:rPr>
-          <w:rFonts w:ascii="Arial" w:hAnsi="Arial" w:cs="Arial"/>
-        </w:rPr>
-      </w:pPr>
-      <w:r>
-        <w:rPr>
-          <w:rFonts w:ascii="Arial" w:hAnsi="Arial" w:cs="Arial"/>
-          <w:i/>
-          <w:iCs/>
-        </w:rPr>
-        <w:t xml:space="preserve">Go to sccode.org. Try out at least 10 sound examples you find there. Select one that you would like to understand better and submit it on </w:t>
-      </w:r>
-      <w:proofErr w:type="spellStart"/>
-      <w:r>
-        <w:rPr>
-          <w:rFonts w:ascii="Arial" w:hAnsi="Arial" w:cs="Arial"/>
-          <w:i/>
-          <w:iCs/>
-        </w:rPr>
-        <w:t>moodle</w:t>
-      </w:r>
-      <w:proofErr w:type="spellEnd"/>
-      <w:r>
-        <w:rPr>
-          <w:rFonts w:ascii="Arial" w:hAnsi="Arial" w:cs="Arial"/>
-          <w:i/>
-          <w:iCs/>
-        </w:rPr>
-        <w:t xml:space="preserve"> </w:t>
-      </w:r>
-    </w:p>
-    <w:p>
-      <w:pPr>
-        <w:pStyle w:val="Normal1"/>
-        <w:rPr>
-          <w:i/>
-          <w:color w:val="000000" w:themeColor="text1"/>
-          <w:sz w:val="24"/>
-          <w:szCs w:val="24"/>
-        </w:rPr>
-      </w:pPr>
-      <w:r>
-        <w:rPr>
-          <w:i/>
-          <w:color w:val="000000" w:themeColor="text1"/>
-          <w:sz w:val="24"/>
-          <w:szCs w:val="24"/>
-        </w:rPr>
-        <w:t>OR:</w:t>
-      </w:r>
-    </w:p>
-    <w:p>
-      <w:pPr>
-        <w:pStyle w:val="Normal1"/>
-        <w:rPr>
-          <w:i/>
-          <w:color w:val="000000" w:themeColor="text1"/>
-          <w:sz w:val="24"/>
-          <w:szCs w:val="24"/>
-        </w:rPr>
-      </w:pPr>
-    </w:p>
-    <w:p>
-      <w:pPr>
-        <w:pStyle w:val="Normal1"/>
-        <w:rPr>
-          <w:i/>
-          <w:color w:val="000000" w:themeColor="text1"/>
-          <w:sz w:val="24"/>
-          <w:szCs w:val="24"/>
-        </w:rPr>
-      </w:pPr>
-      <w:r>
-        <w:rPr>
-          <w:i/>
-          <w:color w:val="000000" w:themeColor="text1"/>
-          <w:sz w:val="24"/>
-          <w:szCs w:val="24"/>
-        </w:rPr>
-        <w:t>Modify an existing short snippet of code from 2 - SC2-examples_1</w:t>
-      </w:r>
-    </w:p>
-    <w:p>
-      <w:pPr>
-        <w:pStyle w:val="Normal1"/>
-        <w:rPr>
-          <w:i/>
-          <w:color w:val="000000" w:themeColor="text1"/>
-          <w:sz w:val="24"/>
-          <w:szCs w:val="24"/>
-        </w:rPr>
-      </w:pPr>
-    </w:p>
-    <w:p>
-      <w:pPr>
-        <w:pStyle w:val="Normal1"/>
-        <w:rPr>
-          <w:i/>
-          <w:color w:val="000000" w:themeColor="text1"/>
-          <w:sz w:val="24"/>
-          <w:szCs w:val="24"/>
-        </w:rPr>
-      </w:pPr>
-      <w:r>
-        <w:rPr>
-          <w:i/>
-          <w:color w:val="000000" w:themeColor="text1"/>
-          <w:sz w:val="24"/>
-          <w:szCs w:val="24"/>
-        </w:rPr>
-        <w:t>Also for</w:t>
-      </w:r>
-      <w:r>
-        <w:rPr>
-          <w:i/>
-          <w:color w:val="000000" w:themeColor="text1"/>
-          <w:sz w:val="24"/>
-          <w:szCs w:val="24"/>
-        </w:rPr>
-        <w:t xml:space="preserve"> Next Week:</w:t>
-      </w:r>
-    </w:p>
-    <w:p>
-      <w:pPr>
-        <w:pStyle w:val="Normal1"/>
-        <w:rPr>
-          <w:i/>
-          <w:color w:val="000000" w:themeColor="text1"/>
-          <w:sz w:val="24"/>
-          <w:szCs w:val="24"/>
-        </w:rPr>
-      </w:pPr>
-      <w:r>
-        <w:rPr>
-          <w:i/>
-          <w:color w:val="000000" w:themeColor="text1"/>
-          <w:sz w:val="24"/>
-          <w:szCs w:val="24"/>
-        </w:rPr>
-        <w:t>Read:</w:t>
-      </w:r>
-    </w:p>
-    <w:p>
-      <w:pPr>
-        <w:pStyle w:val="Normal1"/>
-        <w:rPr>
-          <w:i/>
-          <w:color w:val="000000" w:themeColor="text1"/>
-          <w:sz w:val="24"/>
-          <w:szCs w:val="24"/>
-        </w:rPr>
-      </w:pPr>
-      <w:r>
-        <w:rPr>
-          <w:i/>
-          <w:color w:val="000000" w:themeColor="text1"/>
-          <w:sz w:val="24"/>
-          <w:szCs w:val="24"/>
-        </w:rPr>
-        <w:t>The End of Programming</w:t>
-      </w:r>
-    </w:p>
-    <w:p>
-      <w:pPr>
-        <w:pStyle w:val="Normal1"/>
-        <w:rPr>
-          <w:i/>
-          <w:color w:val="000000" w:themeColor="text1"/>
-          <w:sz w:val="24"/>
-          <w:szCs w:val="24"/>
-        </w:rPr>
-      </w:pPr>
-      <w:hyperlink r:id="rId17" w:history="1">
+        <w:rPr>
+          <w:rFonts w:ascii="Arial" w:hAnsi="Arial" w:cs="Arial"/>
+          <w:sz w:val="24"/>
+          <w:szCs w:val="24"/>
+        </w:rPr>
+      </w:pPr>
+      <w:r>
+        <w:rPr>
+          <w:rFonts w:ascii="Arial" w:hAnsi="Arial" w:cs="Arial"/>
+          <w:color w:val="000000" w:themeColor="text1"/>
+          <w:sz w:val="24"/>
+          <w:szCs w:val="24"/>
+        </w:rPr>
+        <w:t xml:space="preserve">Try out all examples </w:t>
+      </w:r>
+      <w:r>
+        <w:rPr>
+          <w:rFonts w:ascii="Arial" w:hAnsi="Arial" w:cs="Arial"/>
+          <w:color w:val="000000" w:themeColor="text1"/>
+          <w:sz w:val="24"/>
+          <w:szCs w:val="24"/>
+        </w:rPr>
+        <w:t>from 2 - SC2-examples_1</w:t>
+      </w:r>
+      <w:r>
+        <w:rPr>
+          <w:rFonts w:ascii="Arial" w:hAnsi="Arial" w:cs="Arial"/>
+          <w:color w:val="000000" w:themeColor="text1"/>
+          <w:sz w:val="24"/>
+          <w:szCs w:val="24"/>
+        </w:rPr>
+        <w:t xml:space="preserve">. Go to </w:t>
+      </w:r>
+      <w:hyperlink r:id="rId18" w:history="1">
         <w:r>
           <w:rPr>
             <w:rStyle w:val="Hyperlink"/>
-            <w:i/>
+            <w:rFonts w:ascii="Arial" w:hAnsi="Arial" w:cs="Arial"/>
+            <w:sz w:val="24"/>
+            <w:szCs w:val="24"/>
+          </w:rPr>
+          <w:t>http://sccode.org/</w:t>
+        </w:r>
+      </w:hyperlink>
+      <w:r>
+        <w:rPr>
+          <w:rFonts w:ascii="Arial" w:hAnsi="Arial" w:cs="Arial"/>
+          <w:color w:val="000000" w:themeColor="text1"/>
+          <w:sz w:val="24"/>
+          <w:szCs w:val="24"/>
+        </w:rPr>
+        <w:t xml:space="preserve">  </w:t>
+      </w:r>
+      <w:r>
+        <w:rPr>
+          <w:rFonts w:ascii="Arial" w:hAnsi="Arial" w:cs="Arial"/>
+          <w:sz w:val="24"/>
+          <w:szCs w:val="24"/>
+        </w:rPr>
+        <w:t>Try out at least 10 sound examples. Select one that you would like to understand better and</w:t>
+      </w:r>
+      <w:r>
+        <w:rPr>
+          <w:rFonts w:ascii="Arial" w:hAnsi="Arial" w:cs="Arial"/>
+          <w:sz w:val="24"/>
+          <w:szCs w:val="24"/>
+        </w:rPr>
+        <w:t xml:space="preserve"> modify it.</w:t>
+      </w:r>
+      <w:r>
+        <w:rPr>
+          <w:rFonts w:ascii="Arial" w:hAnsi="Arial" w:cs="Arial"/>
+          <w:sz w:val="24"/>
+          <w:szCs w:val="24"/>
+        </w:rPr>
+        <w:t xml:space="preserve"> </w:t>
+      </w:r>
+      <w:r>
+        <w:rPr>
+          <w:rFonts w:ascii="Arial" w:hAnsi="Arial" w:cs="Arial"/>
+          <w:sz w:val="24"/>
+          <w:szCs w:val="24"/>
+        </w:rPr>
+        <w:t>S</w:t>
+      </w:r>
+      <w:r>
+        <w:rPr>
+          <w:rFonts w:ascii="Arial" w:hAnsi="Arial" w:cs="Arial"/>
+          <w:sz w:val="24"/>
+          <w:szCs w:val="24"/>
+        </w:rPr>
+        <w:t xml:space="preserve">ubmit it on </w:t>
+      </w:r>
+      <w:r>
+        <w:rPr>
+          <w:rFonts w:ascii="Arial" w:hAnsi="Arial" w:cs="Arial"/>
+          <w:sz w:val="24"/>
+          <w:szCs w:val="24"/>
+        </w:rPr>
+        <w:t>collab.</w:t>
+      </w:r>
+      <w:r>
+        <w:rPr>
+          <w:rFonts w:ascii="Arial" w:hAnsi="Arial" w:cs="Arial"/>
+          <w:sz w:val="24"/>
+          <w:szCs w:val="24"/>
+        </w:rPr>
+        <w:t xml:space="preserve"> </w:t>
+      </w:r>
+    </w:p>
+    <w:p>
+      <w:pPr>
+        <w:pStyle w:val="Normal1"/>
+        <w:rPr>
+          <w:color w:val="000000" w:themeColor="text1"/>
+          <w:sz w:val="24"/>
+          <w:szCs w:val="24"/>
+        </w:rPr>
+      </w:pPr>
+    </w:p>
+    <w:p>
+      <w:pPr>
+        <w:pStyle w:val="Normal1"/>
+        <w:rPr>
+          <w:b/>
+          <w:bCs/>
+          <w:color w:val="000000" w:themeColor="text1"/>
+          <w:sz w:val="24"/>
+          <w:szCs w:val="24"/>
+        </w:rPr>
+      </w:pPr>
+      <w:r>
+        <w:rPr>
+          <w:b/>
+          <w:bCs/>
+          <w:color w:val="000000" w:themeColor="text1"/>
+          <w:sz w:val="24"/>
+          <w:szCs w:val="24"/>
+        </w:rPr>
+        <w:t>Also for Next Week:</w:t>
+      </w:r>
+    </w:p>
+    <w:p>
+      <w:pPr>
+        <w:pStyle w:val="Normal1"/>
+        <w:rPr>
+          <w:color w:val="000000" w:themeColor="text1"/>
+          <w:sz w:val="24"/>
+          <w:szCs w:val="24"/>
+        </w:rPr>
+      </w:pPr>
+      <w:r>
+        <w:rPr>
+          <w:color w:val="000000" w:themeColor="text1"/>
+          <w:sz w:val="24"/>
+          <w:szCs w:val="24"/>
+        </w:rPr>
+        <w:t>Read:</w:t>
+      </w:r>
+      <w:r>
+        <w:rPr>
+          <w:color w:val="000000" w:themeColor="text1"/>
+          <w:sz w:val="24"/>
+          <w:szCs w:val="24"/>
+        </w:rPr>
+        <w:t xml:space="preserve"> </w:t>
+      </w:r>
+      <w:r>
+        <w:rPr>
+          <w:color w:val="000000" w:themeColor="text1"/>
+          <w:sz w:val="24"/>
+          <w:szCs w:val="24"/>
+        </w:rPr>
+        <w:t>The End of Programming</w:t>
+      </w:r>
+    </w:p>
+    <w:p>
+      <w:pPr>
+        <w:pStyle w:val="Normal1"/>
+        <w:rPr>
+          <w:rStyle w:val="Hyperlink"/>
+          <w:sz w:val="24"/>
+          <w:szCs w:val="24"/>
+        </w:rPr>
+      </w:pPr>
+      <w:hyperlink r:id="rId19" w:history="1">
+        <w:r>
+          <w:rPr>
+            <w:rStyle w:val="Hyperlink"/>
             <w:sz w:val="24"/>
             <w:szCs w:val="24"/>
           </w:rPr>
@@ -4023,6 +3715,111 @@
       <w:pPr>
         <w:pStyle w:val="Normal1"/>
         <w:rPr>
+          <w:rStyle w:val="Hyperlink"/>
+          <w:i/>
+          <w:sz w:val="24"/>
+          <w:szCs w:val="24"/>
+        </w:rPr>
+      </w:pPr>
+    </w:p>
+    <w:p>
+      <w:pPr>
+        <w:pStyle w:val="Normal1"/>
+        <w:rPr>
+          <w:b/>
+          <w:color w:val="000000" w:themeColor="text1"/>
+          <w:sz w:val="24"/>
+          <w:szCs w:val="24"/>
+        </w:rPr>
+      </w:pPr>
+      <w:r>
+        <w:rPr>
+          <w:b/>
+          <w:color w:val="000000" w:themeColor="text1"/>
+          <w:sz w:val="24"/>
+          <w:szCs w:val="24"/>
+        </w:rPr>
+        <w:t>First Corpus Prompt:</w:t>
+      </w:r>
+    </w:p>
+    <w:p>
+      <w:pPr>
+        <w:pStyle w:val="Normal1"/>
+        <w:rPr>
+          <w:bCs/>
+          <w:color w:val="000000" w:themeColor="text1"/>
+          <w:sz w:val="24"/>
+          <w:szCs w:val="24"/>
+        </w:rPr>
+      </w:pPr>
+      <w:r>
+        <w:rPr>
+          <w:bCs/>
+          <w:color w:val="000000" w:themeColor="text1"/>
+          <w:sz w:val="24"/>
+          <w:szCs w:val="24"/>
+        </w:rPr>
+        <w:t xml:space="preserve">Record </w:t>
+      </w:r>
+      <w:r>
+        <w:rPr>
+          <w:bCs/>
+          <w:color w:val="000000" w:themeColor="text1"/>
+          <w:sz w:val="24"/>
+          <w:szCs w:val="24"/>
+        </w:rPr>
+        <w:t xml:space="preserve">5-7 </w:t>
+      </w:r>
+      <w:r>
+        <w:rPr>
+          <w:bCs/>
+          <w:color w:val="000000" w:themeColor="text1"/>
+          <w:sz w:val="24"/>
+          <w:szCs w:val="24"/>
+        </w:rPr>
+        <w:t xml:space="preserve">sounds from your life. At least one sound should be a drone. </w:t>
+      </w:r>
+      <w:r>
+        <w:rPr>
+          <w:bCs/>
+          <w:color w:val="000000" w:themeColor="text1"/>
+          <w:sz w:val="24"/>
+          <w:szCs w:val="24"/>
+        </w:rPr>
+        <w:t>One</w:t>
+      </w:r>
+      <w:r>
+        <w:rPr>
+          <w:bCs/>
+          <w:color w:val="000000" w:themeColor="text1"/>
+          <w:sz w:val="24"/>
+          <w:szCs w:val="24"/>
+        </w:rPr>
+        <w:t xml:space="preserve"> should contain a voice. The second file should contain a pitched instrument sound. The third file should contain a percussion sound. All files should not be too short (less than a second) or too long (more than a minute). </w:t>
+      </w:r>
+      <w:r>
+        <w:rPr>
+          <w:bCs/>
+          <w:color w:val="000000" w:themeColor="text1"/>
+          <w:sz w:val="24"/>
+          <w:szCs w:val="24"/>
+        </w:rPr>
+        <w:t>They</w:t>
+      </w:r>
+      <w:r>
+        <w:rPr>
+          <w:bCs/>
+          <w:color w:val="000000" w:themeColor="text1"/>
+          <w:sz w:val="24"/>
+          <w:szCs w:val="24"/>
+        </w:rPr>
+        <w:t xml:space="preserve"> should not be boring sounds. Don’t record something like typing on your computer. Don’t waste tape!</w:t>
+      </w:r>
+    </w:p>
+    <w:p>
+      <w:pPr>
+        <w:pStyle w:val="Normal1"/>
+        <w:rPr>
           <w:i/>
           <w:color w:val="000000" w:themeColor="text1"/>
           <w:sz w:val="24"/>
@@ -4077,6 +3874,75 @@
     </w:p>
     <w:p>
       <w:pPr>
+        <w:pStyle w:val="noformatting"/>
+        <w:rPr>
+          <w:rFonts w:ascii="Arial" w:hAnsi="Arial" w:cs="Arial"/>
+          <w:iCs/>
+          <w:color w:val="000000" w:themeColor="text1"/>
+          <w:sz w:val="24"/>
+          <w:szCs w:val="24"/>
+        </w:rPr>
+      </w:pPr>
+    </w:p>
+    <w:p>
+      <w:pPr>
+        <w:pStyle w:val="noformatting"/>
+        <w:rPr>
+          <w:rFonts w:ascii="Arial" w:hAnsi="Arial" w:cs="Arial"/>
+          <w:iCs/>
+          <w:color w:val="000000" w:themeColor="text1"/>
+          <w:sz w:val="24"/>
+          <w:szCs w:val="24"/>
+        </w:rPr>
+      </w:pPr>
+      <w:r>
+        <w:rPr>
+          <w:rFonts w:ascii="Arial" w:hAnsi="Arial" w:cs="Arial"/>
+          <w:iCs/>
+          <w:color w:val="000000" w:themeColor="text1"/>
+          <w:sz w:val="24"/>
+          <w:szCs w:val="24"/>
+        </w:rPr>
+        <w:lastRenderedPageBreak/>
+        <w:t xml:space="preserve">Going over Joo Won Park’s </w:t>
+      </w:r>
+    </w:p>
+    <w:p>
+      <w:pPr>
+        <w:pStyle w:val="noformatting"/>
+        <w:rPr>
+          <w:rFonts w:ascii="Arial" w:hAnsi="Arial" w:cs="Arial"/>
+          <w:iCs/>
+          <w:color w:val="000000" w:themeColor="text1"/>
+          <w:sz w:val="24"/>
+          <w:szCs w:val="24"/>
+        </w:rPr>
+      </w:pPr>
+      <w:r>
+        <w:rPr>
+          <w:rFonts w:ascii="Arial" w:hAnsi="Arial" w:cs="Arial"/>
+          <w:iCs/>
+          <w:color w:val="000000" w:themeColor="text1"/>
+          <w:sz w:val="24"/>
+          <w:szCs w:val="24"/>
+        </w:rPr>
+        <w:t>For Hit Combo (for laptop ensemble)</w:t>
+      </w:r>
+    </w:p>
+    <w:p>
+      <w:pPr>
+        <w:pStyle w:val="noformatting"/>
+        <w:rPr>
+          <w:rFonts w:ascii="Arial" w:hAnsi="Arial" w:cs="Arial"/>
+          <w:iCs/>
+          <w:color w:val="000000" w:themeColor="text1"/>
+          <w:sz w:val="24"/>
+          <w:szCs w:val="24"/>
+        </w:rPr>
+      </w:pPr>
+    </w:p>
+    <w:p>
+      <w:pPr>
         <w:pStyle w:val="Normal1"/>
         <w:rPr>
           <w:i/>
@@ -4252,27 +4118,7 @@
           <w:sz w:val="24"/>
           <w:szCs w:val="24"/>
         </w:rPr>
-        <w:t xml:space="preserve">Playing with </w:t>
-      </w:r>
-      <w:proofErr w:type="spellStart"/>
-      <w:r>
-        <w:rPr>
-          <w:i/>
-          <w:color w:val="000000" w:themeColor="text1"/>
-          <w:sz w:val="24"/>
-          <w:szCs w:val="24"/>
-        </w:rPr>
-        <w:t>Csound</w:t>
-      </w:r>
-      <w:proofErr w:type="spellEnd"/>
-      <w:r>
-        <w:rPr>
-          <w:i/>
-          <w:color w:val="000000" w:themeColor="text1"/>
-          <w:sz w:val="24"/>
-          <w:szCs w:val="24"/>
-        </w:rPr>
-        <w:t>! introduction</w:t>
+        <w:t>Playing with Csound! introduction</w:t>
       </w:r>
     </w:p>
     <w:p>
@@ -5096,6 +4942,7 @@
           <w:sz w:val="24"/>
           <w:szCs w:val="24"/>
         </w:rPr>
+        <w:lastRenderedPageBreak/>
         <w:t>Final Exam</w:t>
       </w:r>
     </w:p>
@@ -5123,12 +4970,12 @@
       </w:pPr>
     </w:p>
     <w:sectPr>
-      <w:headerReference w:type="even" r:id="rId18"/>
-      <w:headerReference w:type="default" r:id="rId19"/>
-      <w:footerReference w:type="even" r:id="rId20"/>
-      <w:footerReference w:type="default" r:id="rId21"/>
-      <w:headerReference w:type="first" r:id="rId22"/>
-      <w:footerReference w:type="first" r:id="rId23"/>
+      <w:headerReference w:type="even" r:id="rId20"/>
+      <w:headerReference w:type="default" r:id="rId21"/>
+      <w:footerReference w:type="even" r:id="rId22"/>
+      <w:footerReference w:type="default" r:id="rId23"/>
+      <w:headerReference w:type="first" r:id="rId24"/>
+      <w:footerReference w:type="first" r:id="rId25"/>
       <w:type w:val="continuous"/>
       <w:pgSz w:w="12240" w:h="15840"/>
       <w:pgMar w:top="1440" w:right="1440" w:bottom="1440" w:left="1440" w:header="720" w:footer="720" w:gutter="0"/>

</xml_diff>